<commit_message>
Amended number of projects value in word document
</commit_message>
<xml_diff>
--- a/Using the SupermarketCheckoutBasket application.docx
+++ b/Using the SupermarketCheckoutBasket application.docx
@@ -38,7 +38,15 @@
     </w:p>
     <w:p>
       <w:r>
-        <w:t>Solutions consists of 2 projects</w:t>
+        <w:t xml:space="preserve">Solutions consists of </w:t>
+      </w:r>
+      <w:r>
+        <w:t>3</w:t>
+      </w:r>
+      <w:bookmarkStart w:id="0" w:name="_GoBack"/>
+      <w:bookmarkEnd w:id="0"/>
+      <w:r>
+        <w:t xml:space="preserve"> projects</w:t>
       </w:r>
     </w:p>
     <w:p>
@@ -631,8 +639,6 @@
       </w:r>
     </w:p>
     <w:p>
-      <w:bookmarkStart w:id="0" w:name="_GoBack"/>
-      <w:bookmarkEnd w:id="0"/>
       <w:r>
         <w:t>Tests for the cashier class has been implemented using NUnit</w:t>
       </w:r>

</xml_diff>